<commit_message>
manuscript vers match, casey edits to csunposium abstracts
</commit_message>
<xml_diff>
--- a/documents/R-star/CSUNposium 2026 abstract - vinnie.docx
+++ b/documents/R-star/CSUNposium 2026 abstract - vinnie.docx
@@ -189,31 +189,7 @@
           <w:sz w:val="24"/>
           <w:szCs w:val="24"/>
         </w:rPr>
-        <w:t>25</w:t>
-      </w:r>
-      <w:r>
-        <w:rPr>
-          <w:rFonts w:ascii="Times New Roman" w:eastAsia="Times New Roman" w:hAnsi="Times New Roman" w:cs="Times New Roman"/>
-          <w:sz w:val="24"/>
-          <w:szCs w:val="24"/>
-        </w:rPr>
-        <w:t>°C</w:t>
-      </w:r>
-      <w:r>
-        <w:rPr>
-          <w:rFonts w:ascii="Times New Roman" w:eastAsia="Times New Roman" w:hAnsi="Times New Roman" w:cs="Times New Roman"/>
-          <w:sz w:val="24"/>
-          <w:szCs w:val="24"/>
-        </w:rPr>
-        <w:t xml:space="preserve"> and 30</w:t>
-      </w:r>
-      <w:r>
-        <w:rPr>
-          <w:rFonts w:ascii="Times New Roman" w:eastAsia="Times New Roman" w:hAnsi="Times New Roman" w:cs="Times New Roman"/>
-          <w:sz w:val="24"/>
-          <w:szCs w:val="24"/>
-        </w:rPr>
-        <w:t>°C</w:t>
+        <w:t>25°C and 30°C</w:t>
       </w:r>
       <w:r>
         <w:rPr>
@@ -403,7 +379,7 @@
           <w:sz w:val="24"/>
           <w:szCs w:val="24"/>
         </w:rPr>
-        <w:t>an ANCOVA</w:t>
+        <w:t>Analysis of Covariance</w:t>
       </w:r>
       <w:r>
         <w:rPr>

</xml_diff>